<commit_message>
only last part is remaining we need to get followers list of specific user you will find that code in new2 file.js
</commit_message>
<xml_diff>
--- a/new2/readme.docx
+++ b/new2/readme.docx
@@ -4,7 +4,10 @@
   <w:body>
     <w:p>
       <w:r>
-        <w:t xml:space="preserve">For scrapper followers list am using this script:- </w:t>
+        <w:t>For scrapper followers list am using this script:-</w:t>
+      </w:r>
+      <w:r>
+        <w:t xml:space="preserve"> </w:t>
       </w:r>
     </w:p>
     <w:p>
@@ -46,18 +49,15 @@
           <w:rFonts w:ascii="Consolas" w:hAnsi="Consolas"/>
           <w:color w:val="032F62"/>
         </w:rPr>
-        <w:t>anti-spam parameter</w:t>
-      </w:r>
-      <w:r>
-        <w:rPr>
-          <w:rStyle w:val="pl-s"/>
-          <w:rFonts w:ascii="Consolas" w:hAnsi="Consolas"/>
-          <w:color w:val="032F62"/>
-        </w:rPr>
-        <w:t xml:space="preserve"> parameters I found something useful here that can help </w:t>
-      </w:r>
-    </w:p>
-    <w:p>
+        <w:t xml:space="preserve">anti-spam parameter parameters I found something useful here that can help </w:t>
+      </w:r>
+    </w:p>
+    <w:p>
+      <w:pPr>
+        <w:rPr>
+          <w:rStyle w:val="Hyperlink"/>
+        </w:rPr>
+      </w:pPr>
       <w:hyperlink r:id="rId6" w:history="1">
         <w:r>
           <w:rPr>
@@ -67,11 +67,126 @@
         </w:r>
       </w:hyperlink>
     </w:p>
-    <w:p/>
-    <w:p>
+    <w:p>
+      <w:pPr>
+        <w:rPr>
+          <w:rStyle w:val="Hyperlink"/>
+        </w:rPr>
+      </w:pPr>
+    </w:p>
+    <w:p>
+      <w:pPr>
+        <w:rPr>
+          <w:rStyle w:val="Hyperlink"/>
+        </w:rPr>
+      </w:pPr>
+    </w:p>
+    <w:p>
+      <w:pPr>
+        <w:rPr>
+          <w:rStyle w:val="Hyperlink"/>
+          <w:color w:val="000000" w:themeColor="text1"/>
+          <w:u w:val="none"/>
+        </w:rPr>
+      </w:pPr>
+    </w:p>
+    <w:p>
+      <w:pPr>
+        <w:rPr>
+          <w:rStyle w:val="Hyperlink"/>
+          <w:color w:val="000000" w:themeColor="text1"/>
+          <w:u w:val="none"/>
+        </w:rPr>
+      </w:pPr>
+      <w:r>
+        <w:rPr>
+          <w:rStyle w:val="Hyperlink"/>
+          <w:color w:val="000000" w:themeColor="text1"/>
+          <w:u w:val="none"/>
+        </w:rPr>
+        <w:t>Only last part is remaining where we need to get list of followers of specific user and do rest logic with that data.</w:t>
+      </w:r>
       <w:bookmarkStart w:id="0" w:name="_GoBack"/>
       <w:bookmarkEnd w:id="0"/>
     </w:p>
+    <w:p>
+      <w:pPr>
+        <w:rPr>
+          <w:rStyle w:val="Hyperlink"/>
+          <w:color w:val="000000" w:themeColor="text1"/>
+          <w:u w:val="none"/>
+        </w:rPr>
+      </w:pPr>
+      <w:r>
+        <w:rPr>
+          <w:rStyle w:val="Hyperlink"/>
+          <w:color w:val="000000" w:themeColor="text1"/>
+          <w:u w:val="none"/>
+        </w:rPr>
+        <w:t xml:space="preserve">I am limiting 1 record to be to </w:t>
+      </w:r>
+      <w:proofErr w:type="spellStart"/>
+      <w:r>
+        <w:rPr>
+          <w:rStyle w:val="Hyperlink"/>
+          <w:color w:val="000000" w:themeColor="text1"/>
+          <w:u w:val="none"/>
+        </w:rPr>
+        <w:t>sended</w:t>
+      </w:r>
+      <w:proofErr w:type="spellEnd"/>
+      <w:r>
+        <w:rPr>
+          <w:rStyle w:val="Hyperlink"/>
+          <w:color w:val="000000" w:themeColor="text1"/>
+          <w:u w:val="none"/>
+        </w:rPr>
+        <w:t xml:space="preserve"> to </w:t>
+      </w:r>
+      <w:proofErr w:type="spellStart"/>
+      <w:r>
+        <w:rPr>
+          <w:rStyle w:val="Hyperlink"/>
+          <w:color w:val="000000" w:themeColor="text1"/>
+          <w:u w:val="none"/>
+        </w:rPr>
+        <w:t>php</w:t>
+      </w:r>
+      <w:proofErr w:type="spellEnd"/>
+      <w:r>
+        <w:rPr>
+          <w:rStyle w:val="Hyperlink"/>
+          <w:color w:val="000000" w:themeColor="text1"/>
+          <w:u w:val="none"/>
+        </w:rPr>
+        <w:t xml:space="preserve"> </w:t>
+      </w:r>
+      <w:r>
+        <w:rPr>
+          <w:rStyle w:val="Hyperlink"/>
+          <w:color w:val="000000" w:themeColor="text1"/>
+          <w:u w:val="none"/>
+        </w:rPr>
+        <w:t>for saving for time being.</w:t>
+      </w:r>
+    </w:p>
+    <w:p>
+      <w:pPr>
+        <w:rPr>
+          <w:color w:val="000000" w:themeColor="text1"/>
+        </w:rPr>
+      </w:pPr>
+      <w:r>
+        <w:rPr>
+          <w:rStyle w:val="Hyperlink"/>
+          <w:color w:val="000000" w:themeColor="text1"/>
+          <w:u w:val="none"/>
+        </w:rPr>
+        <w:t xml:space="preserve"> </w:t>
+      </w:r>
+    </w:p>
+    <w:p/>
+    <w:p/>
     <w:sectPr>
       <w:pgSz w:w="11906" w:h="16838"/>
       <w:pgMar w:top="1440" w:right="1440" w:bottom="1440" w:left="1440" w:header="708" w:footer="708" w:gutter="0"/>

</xml_diff>